<commit_message>
them bia bao cao
</commit_message>
<xml_diff>
--- a/3.PROJECT/Báo-cáo-bài-tập-lớn-1.docx
+++ b/3.PROJECT/Báo-cáo-bài-tập-lớn-1.docx
@@ -4,20 +4,619 @@
   <w:body>
     <w:p>
       <w:pPr>
+        <w:suppressAutoHyphens w:val="0"/>
+        <w:spacing w:before="240" w:after="60" w:line="240" w:lineRule="auto"/>
+        <w:jc w:val="center"/>
+        <w:rPr>
+          <w:rFonts w:eastAsia="Times New Roman"/>
+          <w:sz w:val="24"/>
+          <w:szCs w:val="24"/>
+          <w:lang w:val="vi-VN" w:eastAsia="vi-VN"/>
+        </w:rPr>
+      </w:pPr>
+      <w:r>
+        <w:rPr>
+          <w:rFonts w:ascii="Arial" w:eastAsia="Times New Roman" w:hAnsi="Arial" w:cs="Arial"/>
+          <w:b/>
+          <w:bCs/>
+          <w:color w:val="000000"/>
+          <w:sz w:val="52"/>
+          <w:szCs w:val="52"/>
+          <w:lang w:val="vi-VN" w:eastAsia="vi-VN"/>
+        </w:rPr>
+        <w:t>TRƯỜNG ĐẠI HỌC THỦY LỢI</w:t>
+      </w:r>
+    </w:p>
+    <w:p>
+      <w:pPr>
+        <w:suppressAutoHyphens w:val="0"/>
+        <w:spacing w:before="240" w:after="0" w:line="240" w:lineRule="auto"/>
+        <w:jc w:val="center"/>
+        <w:rPr>
+          <w:rFonts w:eastAsia="Times New Roman"/>
+          <w:sz w:val="24"/>
+          <w:szCs w:val="24"/>
+          <w:lang w:val="vi-VN" w:eastAsia="vi-VN"/>
+        </w:rPr>
+      </w:pPr>
+      <w:r>
+        <w:rPr>
+          <w:rFonts w:ascii="Arial" w:eastAsia="Times New Roman" w:hAnsi="Arial" w:cs="Arial"/>
+          <w:b/>
+          <w:bCs/>
+          <w:color w:val="000000"/>
+          <w:sz w:val="38"/>
+          <w:szCs w:val="38"/>
+          <w:lang w:val="vi-VN" w:eastAsia="vi-VN"/>
+        </w:rPr>
+        <w:t>Khoa Công Nghệ Thông Tin</w:t>
+      </w:r>
+    </w:p>
+    <w:p>
+      <w:pPr>
+        <w:suppressAutoHyphens w:val="0"/>
+        <w:spacing w:before="240" w:after="0" w:line="240" w:lineRule="auto"/>
+        <w:jc w:val="center"/>
+        <w:rPr>
+          <w:rFonts w:eastAsia="Times New Roman"/>
+          <w:sz w:val="24"/>
+          <w:szCs w:val="24"/>
+          <w:lang w:val="vi-VN" w:eastAsia="vi-VN"/>
+        </w:rPr>
+      </w:pPr>
+      <w:r>
+        <w:rPr>
+          <w:rFonts w:ascii="Arial" w:eastAsia="Times New Roman" w:hAnsi="Arial" w:cs="Arial"/>
+          <w:color w:val="000000"/>
+          <w:sz w:val="22"/>
+          <w:szCs w:val="22"/>
+          <w:lang w:val="vi-VN" w:eastAsia="vi-VN"/>
+        </w:rPr>
+        <w:t> </w:t>
+      </w:r>
+      <w:r>
+        <w:rPr>
+          <w:rFonts w:ascii="Arial" w:eastAsia="Times New Roman" w:hAnsi="Arial" w:cs="Arial"/>
+          <w:noProof/>
+          <w:color w:val="000000"/>
+          <w:sz w:val="22"/>
+          <w:szCs w:val="22"/>
+          <w:bdr w:val="none" w:sz="0" w:space="0" w:color="auto" w:frame="1"/>
+          <w:lang w:val="vi-VN" w:eastAsia="vi-VN"/>
+        </w:rPr>
+        <w:drawing>
+          <wp:inline distT="0" distB="0" distL="0" distR="0" wp14:anchorId="66D36435" wp14:editId="22E826A3">
+            <wp:extent cx="4602480" cy="4351020"/>
+            <wp:effectExtent l="0" t="0" r="7620" b="0"/>
+            <wp:docPr id="9" name="Picture 9"/>
+            <wp:cNvGraphicFramePr>
+              <a:graphicFrameLocks xmlns:a="http://schemas.openxmlformats.org/drawingml/2006/main" noChangeAspect="1"/>
+            </wp:cNvGraphicFramePr>
+            <a:graphic xmlns:a="http://schemas.openxmlformats.org/drawingml/2006/main">
+              <a:graphicData uri="http://schemas.openxmlformats.org/drawingml/2006/picture">
+                <pic:pic xmlns:pic="http://schemas.openxmlformats.org/drawingml/2006/picture">
+                  <pic:nvPicPr>
+                    <pic:cNvPr id="0" name="Picture 1"/>
+                    <pic:cNvPicPr>
+                      <a:picLocks noChangeAspect="1" noChangeArrowheads="1"/>
+                    </pic:cNvPicPr>
+                  </pic:nvPicPr>
+                  <pic:blipFill>
+                    <a:blip r:embed="rId5">
+                      <a:extLst>
+                        <a:ext uri="{28A0092B-C50C-407E-A947-70E740481C1C}">
+                          <a14:useLocalDpi xmlns:a14="http://schemas.microsoft.com/office/drawing/2010/main" val="0"/>
+                        </a:ext>
+                      </a:extLst>
+                    </a:blip>
+                    <a:srcRect/>
+                    <a:stretch>
+                      <a:fillRect/>
+                    </a:stretch>
+                  </pic:blipFill>
+                  <pic:spPr bwMode="auto">
+                    <a:xfrm>
+                      <a:off x="0" y="0"/>
+                      <a:ext cx="4602480" cy="4351020"/>
+                    </a:xfrm>
+                    <a:prstGeom prst="rect">
+                      <a:avLst/>
+                    </a:prstGeom>
+                    <a:noFill/>
+                    <a:ln>
+                      <a:noFill/>
+                    </a:ln>
+                  </pic:spPr>
+                </pic:pic>
+              </a:graphicData>
+            </a:graphic>
+          </wp:inline>
+        </w:drawing>
+      </w:r>
+    </w:p>
+    <w:p>
+      <w:pPr>
+        <w:suppressAutoHyphens w:val="0"/>
+        <w:spacing w:after="240" w:line="240" w:lineRule="auto"/>
+        <w:rPr>
+          <w:rFonts w:eastAsia="Times New Roman"/>
+          <w:sz w:val="24"/>
+          <w:szCs w:val="24"/>
+          <w:lang w:val="vi-VN" w:eastAsia="vi-VN"/>
+        </w:rPr>
+      </w:pPr>
+    </w:p>
+    <w:p>
+      <w:pPr>
+        <w:suppressAutoHyphens w:val="0"/>
+        <w:spacing w:after="0" w:line="240" w:lineRule="auto"/>
+        <w:ind w:left="1440"/>
+        <w:rPr>
+          <w:rFonts w:eastAsia="Times New Roman"/>
+          <w:b/>
+          <w:bCs/>
+          <w:sz w:val="50"/>
+          <w:szCs w:val="50"/>
+          <w:lang w:val="vi-VN" w:eastAsia="vi-VN"/>
+        </w:rPr>
+      </w:pPr>
+      <w:r>
+        <w:rPr>
+          <w:b/>
+          <w:bCs/>
+          <w:sz w:val="50"/>
+          <w:szCs w:val="50"/>
+          <w:lang w:val="vi-VN"/>
+        </w:rPr>
+        <w:t xml:space="preserve">    </w:t>
+      </w:r>
+      <w:r>
+        <w:rPr>
+          <w:b/>
+          <w:bCs/>
+          <w:sz w:val="50"/>
+          <w:szCs w:val="50"/>
+          <w:lang w:val="vi-VN"/>
+        </w:rPr>
+        <w:t>Công nghệ Web (CSE485)</w:t>
+      </w:r>
+      <w:r>
+        <w:rPr>
+          <w:rFonts w:ascii="Arial" w:eastAsia="Times New Roman" w:hAnsi="Arial" w:cs="Arial"/>
+          <w:b/>
+          <w:bCs/>
+          <w:color w:val="000000"/>
+          <w:sz w:val="50"/>
+          <w:szCs w:val="50"/>
+          <w:lang w:val="vi-VN" w:eastAsia="vi-VN"/>
+        </w:rPr>
+        <w:t> </w:t>
+      </w:r>
+    </w:p>
+    <w:p>
+      <w:pPr>
+        <w:suppressAutoHyphens w:val="0"/>
+        <w:spacing w:after="0" w:line="240" w:lineRule="auto"/>
+        <w:rPr>
+          <w:rFonts w:eastAsia="Times New Roman"/>
+          <w:sz w:val="24"/>
+          <w:szCs w:val="24"/>
+          <w:lang w:val="vi-VN" w:eastAsia="vi-VN"/>
+        </w:rPr>
+      </w:pPr>
+      <w:r>
+        <w:rPr>
+          <w:rFonts w:ascii="Arial" w:eastAsia="Times New Roman" w:hAnsi="Arial" w:cs="Arial"/>
+          <w:b/>
+          <w:bCs/>
+          <w:color w:val="000000"/>
+          <w:sz w:val="40"/>
+          <w:szCs w:val="40"/>
+          <w:lang w:val="vi-VN" w:eastAsia="vi-VN"/>
+        </w:rPr>
+        <w:t> </w:t>
+      </w:r>
+      <w:r>
+        <w:rPr>
+          <w:rFonts w:ascii="Arial" w:eastAsia="Times New Roman" w:hAnsi="Arial" w:cs="Arial"/>
+          <w:b/>
+          <w:bCs/>
+          <w:color w:val="000000"/>
+          <w:sz w:val="40"/>
+          <w:szCs w:val="40"/>
+          <w:lang w:val="vi-VN" w:eastAsia="vi-VN"/>
+        </w:rPr>
+        <w:tab/>
+      </w:r>
+      <w:r>
+        <w:rPr>
+          <w:rFonts w:ascii="Arial" w:eastAsia="Times New Roman" w:hAnsi="Arial" w:cs="Arial"/>
+          <w:b/>
+          <w:bCs/>
+          <w:color w:val="000000"/>
+          <w:sz w:val="40"/>
+          <w:szCs w:val="40"/>
+          <w:lang w:val="vi-VN" w:eastAsia="vi-VN"/>
+        </w:rPr>
+        <w:tab/>
+      </w:r>
+      <w:r>
+        <w:rPr>
+          <w:rFonts w:ascii="Arial" w:eastAsia="Times New Roman" w:hAnsi="Arial" w:cs="Arial"/>
+          <w:b/>
+          <w:bCs/>
+          <w:color w:val="000000"/>
+          <w:sz w:val="40"/>
+          <w:szCs w:val="40"/>
+          <w:lang w:val="vi-VN" w:eastAsia="vi-VN"/>
+        </w:rPr>
+        <w:tab/>
+      </w:r>
+      <w:r>
+        <w:rPr>
+          <w:rFonts w:ascii="Arial" w:eastAsia="Times New Roman" w:hAnsi="Arial" w:cs="Arial"/>
+          <w:b/>
+          <w:bCs/>
+          <w:color w:val="000000"/>
+          <w:sz w:val="40"/>
+          <w:szCs w:val="40"/>
+          <w:lang w:val="vi-VN" w:eastAsia="vi-VN"/>
+        </w:rPr>
+        <w:tab/>
+      </w:r>
+    </w:p>
+    <w:p>
+      <w:pPr>
+        <w:suppressAutoHyphens w:val="0"/>
+        <w:spacing w:after="0" w:line="240" w:lineRule="auto"/>
+        <w:ind w:left="1440" w:firstLine="720"/>
+        <w:rPr>
+          <w:rFonts w:ascii="Arial" w:eastAsia="Times New Roman" w:hAnsi="Arial" w:cs="Arial"/>
+          <w:b/>
+          <w:bCs/>
+          <w:color w:val="000000"/>
+          <w:sz w:val="40"/>
+          <w:szCs w:val="40"/>
+          <w:lang w:val="vi-VN" w:eastAsia="vi-VN"/>
+        </w:rPr>
+      </w:pPr>
+      <w:r>
+        <w:rPr>
+          <w:rFonts w:ascii="Arial" w:eastAsia="Times New Roman" w:hAnsi="Arial" w:cs="Arial"/>
+          <w:b/>
+          <w:bCs/>
+          <w:color w:val="000000"/>
+          <w:sz w:val="40"/>
+          <w:szCs w:val="40"/>
+          <w:lang w:val="vi-VN" w:eastAsia="vi-VN"/>
+        </w:rPr>
+        <w:t>      </w:t>
+      </w:r>
+    </w:p>
+    <w:p>
+      <w:pPr>
+        <w:suppressAutoHyphens w:val="0"/>
+        <w:spacing w:after="0" w:line="240" w:lineRule="auto"/>
+        <w:ind w:left="2160" w:firstLine="720"/>
+        <w:rPr>
+          <w:rFonts w:eastAsia="Times New Roman"/>
+          <w:sz w:val="24"/>
+          <w:szCs w:val="24"/>
+          <w:lang w:val="vi-VN" w:eastAsia="vi-VN"/>
+        </w:rPr>
+      </w:pPr>
+      <w:r>
+        <w:rPr>
+          <w:rFonts w:ascii="Arial" w:eastAsia="Times New Roman" w:hAnsi="Arial" w:cs="Arial"/>
+          <w:b/>
+          <w:bCs/>
+          <w:color w:val="000000"/>
+          <w:sz w:val="40"/>
+          <w:szCs w:val="40"/>
+          <w:lang w:val="vi-VN" w:eastAsia="vi-VN"/>
+        </w:rPr>
+        <w:t> </w:t>
+      </w:r>
+      <w:r>
+        <w:rPr>
+          <w:rFonts w:ascii="Arial" w:eastAsia="Times New Roman" w:hAnsi="Arial" w:cs="Arial"/>
+          <w:b/>
+          <w:bCs/>
+          <w:color w:val="000000"/>
+          <w:sz w:val="40"/>
+          <w:szCs w:val="40"/>
+          <w:lang w:val="vi-VN" w:eastAsia="vi-VN"/>
+        </w:rPr>
+        <w:tab/>
+      </w:r>
+      <w:r>
+        <w:rPr>
+          <w:rFonts w:ascii="Arial" w:eastAsia="Times New Roman" w:hAnsi="Arial" w:cs="Arial"/>
+          <w:b/>
+          <w:bCs/>
+          <w:color w:val="000000"/>
+          <w:sz w:val="40"/>
+          <w:szCs w:val="40"/>
+          <w:lang w:val="vi-VN" w:eastAsia="vi-VN"/>
+        </w:rPr>
+        <w:t xml:space="preserve"> </w:t>
+      </w:r>
+      <w:r>
+        <w:rPr>
+          <w:rFonts w:eastAsia="Times New Roman"/>
+          <w:b/>
+          <w:bCs/>
+          <w:color w:val="000000"/>
+          <w:sz w:val="30"/>
+          <w:szCs w:val="30"/>
+          <w:lang w:val="vi-VN" w:eastAsia="vi-VN"/>
+        </w:rPr>
+        <w:t xml:space="preserve">Giảng viên hướng dẫn: </w:t>
+      </w:r>
+      <w:r>
+        <w:rPr>
+          <w:rFonts w:eastAsia="Times New Roman"/>
+          <w:b/>
+          <w:bCs/>
+          <w:color w:val="000000"/>
+          <w:lang w:val="vi-VN" w:eastAsia="vi-VN"/>
+        </w:rPr>
+        <w:t> </w:t>
+      </w:r>
+      <w:r>
+        <w:rPr>
+          <w:rFonts w:eastAsia="Times New Roman"/>
+          <w:b/>
+          <w:bCs/>
+          <w:color w:val="000000"/>
+          <w:lang w:val="vi-VN" w:eastAsia="vi-VN"/>
+        </w:rPr>
+        <w:t>Kiều Tuấn Dũng</w:t>
+      </w:r>
+    </w:p>
+    <w:p>
+      <w:pPr>
+        <w:suppressAutoHyphens w:val="0"/>
+        <w:spacing w:after="0" w:line="240" w:lineRule="auto"/>
+        <w:ind w:left="2880" w:firstLine="720"/>
+        <w:rPr>
+          <w:rFonts w:eastAsia="Times New Roman"/>
+          <w:sz w:val="24"/>
+          <w:szCs w:val="24"/>
+          <w:lang w:val="vi-VN" w:eastAsia="vi-VN"/>
+        </w:rPr>
+      </w:pPr>
+      <w:r>
+        <w:rPr>
+          <w:rFonts w:eastAsia="Times New Roman"/>
+          <w:b/>
+          <w:bCs/>
+          <w:color w:val="000000"/>
+          <w:sz w:val="30"/>
+          <w:szCs w:val="30"/>
+          <w:lang w:val="vi-VN" w:eastAsia="vi-VN"/>
+        </w:rPr>
+        <w:t> Nhóm sinh viên thực hiện: </w:t>
+      </w:r>
+    </w:p>
+    <w:p>
+      <w:pPr>
+        <w:suppressAutoHyphens w:val="0"/>
+        <w:spacing w:after="0" w:line="240" w:lineRule="auto"/>
+        <w:rPr>
+          <w:rFonts w:eastAsia="Times New Roman"/>
+          <w:sz w:val="24"/>
+          <w:szCs w:val="24"/>
+          <w:lang w:val="vi-VN" w:eastAsia="vi-VN"/>
+        </w:rPr>
+      </w:pPr>
+      <w:r>
+        <w:rPr>
+          <w:rFonts w:ascii="Arial" w:eastAsia="Times New Roman" w:hAnsi="Arial" w:cs="Arial"/>
+          <w:b/>
+          <w:bCs/>
+          <w:color w:val="FF0000"/>
+          <w:lang w:val="vi-VN" w:eastAsia="vi-VN"/>
+        </w:rPr>
+        <w:t> </w:t>
+      </w:r>
+      <w:r>
+        <w:rPr>
+          <w:rFonts w:ascii="Arial" w:eastAsia="Times New Roman" w:hAnsi="Arial" w:cs="Arial"/>
+          <w:b/>
+          <w:bCs/>
+          <w:color w:val="FF0000"/>
+          <w:lang w:val="vi-VN" w:eastAsia="vi-VN"/>
+        </w:rPr>
+        <w:tab/>
+      </w:r>
+      <w:r>
+        <w:rPr>
+          <w:rFonts w:ascii="Arial" w:eastAsia="Times New Roman" w:hAnsi="Arial" w:cs="Arial"/>
+          <w:b/>
+          <w:bCs/>
+          <w:color w:val="FF0000"/>
+          <w:lang w:val="vi-VN" w:eastAsia="vi-VN"/>
+        </w:rPr>
+        <w:tab/>
+      </w:r>
+      <w:r>
+        <w:rPr>
+          <w:rFonts w:ascii="Arial" w:eastAsia="Times New Roman" w:hAnsi="Arial" w:cs="Arial"/>
+          <w:b/>
+          <w:bCs/>
+          <w:color w:val="FF0000"/>
+          <w:lang w:val="vi-VN" w:eastAsia="vi-VN"/>
+        </w:rPr>
+        <w:tab/>
+      </w:r>
+      <w:r>
+        <w:rPr>
+          <w:rFonts w:ascii="Arial" w:eastAsia="Times New Roman" w:hAnsi="Arial" w:cs="Arial"/>
+          <w:b/>
+          <w:bCs/>
+          <w:color w:val="FF0000"/>
+          <w:lang w:val="vi-VN" w:eastAsia="vi-VN"/>
+        </w:rPr>
+        <w:tab/>
+      </w:r>
+      <w:r>
+        <w:rPr>
+          <w:rFonts w:ascii="Arial" w:eastAsia="Times New Roman" w:hAnsi="Arial" w:cs="Arial"/>
+          <w:b/>
+          <w:bCs/>
+          <w:color w:val="FF0000"/>
+          <w:lang w:val="vi-VN" w:eastAsia="vi-VN"/>
+        </w:rPr>
+        <w:tab/>
+      </w:r>
+      <w:r>
+        <w:rPr>
+          <w:rFonts w:ascii="Arial" w:eastAsia="Times New Roman" w:hAnsi="Arial" w:cs="Arial"/>
+          <w:b/>
+          <w:bCs/>
+          <w:color w:val="FF0000"/>
+          <w:lang w:val="vi-VN" w:eastAsia="vi-VN"/>
+        </w:rPr>
+        <w:tab/>
+      </w:r>
+      <w:r>
+        <w:rPr>
+          <w:rFonts w:ascii="Arial" w:eastAsia="Times New Roman" w:hAnsi="Arial" w:cs="Arial"/>
+          <w:b/>
+          <w:bCs/>
+          <w:color w:val="000000"/>
+          <w:lang w:val="vi-VN" w:eastAsia="vi-VN"/>
+        </w:rPr>
+        <w:t xml:space="preserve"> </w:t>
+      </w:r>
+      <w:r>
+        <w:rPr>
+          <w:rFonts w:ascii="Arial" w:eastAsia="Times New Roman" w:hAnsi="Arial" w:cs="Arial"/>
+          <w:b/>
+          <w:bCs/>
+          <w:color w:val="000000"/>
+          <w:lang w:val="vi-VN" w:eastAsia="vi-VN"/>
+        </w:rPr>
+        <w:tab/>
+      </w:r>
+      <w:r>
+        <w:rPr>
+          <w:rFonts w:ascii="Arial" w:eastAsia="Times New Roman" w:hAnsi="Arial" w:cs="Arial"/>
+          <w:color w:val="000000"/>
+          <w:lang w:val="vi-VN" w:eastAsia="vi-VN"/>
+        </w:rPr>
+        <w:t>Phạm Như Quyết - 60PM1</w:t>
+      </w:r>
+    </w:p>
+    <w:p>
+      <w:pPr>
+        <w:suppressAutoHyphens w:val="0"/>
+        <w:spacing w:after="0" w:line="240" w:lineRule="auto"/>
+        <w:ind w:left="4320" w:firstLine="720"/>
+        <w:rPr>
+          <w:rFonts w:eastAsia="Times New Roman"/>
+          <w:sz w:val="24"/>
+          <w:szCs w:val="24"/>
+          <w:lang w:val="vi-VN" w:eastAsia="vi-VN"/>
+        </w:rPr>
+      </w:pPr>
+      <w:r>
+        <w:rPr>
+          <w:rFonts w:ascii="Arial" w:eastAsia="Times New Roman" w:hAnsi="Arial" w:cs="Arial"/>
+          <w:color w:val="000000"/>
+          <w:lang w:val="vi-VN" w:eastAsia="vi-VN"/>
+        </w:rPr>
+        <w:t> Nguyễn Minh Quang - 60PM1</w:t>
+      </w:r>
+    </w:p>
+    <w:p>
+      <w:pPr>
+        <w:suppressAutoHyphens w:val="0"/>
+        <w:spacing w:after="0" w:line="240" w:lineRule="auto"/>
+        <w:ind w:left="4320"/>
+        <w:rPr>
+          <w:rFonts w:eastAsia="Times New Roman"/>
+          <w:sz w:val="24"/>
+          <w:szCs w:val="24"/>
+          <w:lang w:val="vi-VN" w:eastAsia="vi-VN"/>
+        </w:rPr>
+      </w:pPr>
+      <w:r>
+        <w:rPr>
+          <w:rFonts w:ascii="Arial" w:eastAsia="Times New Roman" w:hAnsi="Arial" w:cs="Arial"/>
+          <w:color w:val="000000"/>
+          <w:lang w:val="vi-VN" w:eastAsia="vi-VN"/>
+        </w:rPr>
+        <w:t> </w:t>
+      </w:r>
+    </w:p>
+    <w:p>
+      <w:pPr>
         <w:jc w:val="center"/>
         <w:rPr>
           <w:b/>
           <w:bCs/>
           <w:sz w:val="44"/>
           <w:szCs w:val="44"/>
-        </w:rPr>
-      </w:pPr>
-      <w:r>
+          <w:lang w:val="vi-VN"/>
+        </w:rPr>
+      </w:pPr>
+    </w:p>
+    <w:p>
+      <w:pPr>
+        <w:jc w:val="center"/>
         <w:rPr>
           <w:b/>
           <w:bCs/>
           <w:sz w:val="44"/>
           <w:szCs w:val="44"/>
+          <w:lang w:val="vi-VN"/>
+        </w:rPr>
+      </w:pPr>
+    </w:p>
+    <w:p>
+      <w:pPr>
+        <w:jc w:val="center"/>
+        <w:rPr>
+          <w:b/>
+          <w:bCs/>
+          <w:sz w:val="44"/>
+          <w:szCs w:val="44"/>
+          <w:lang w:val="vi-VN"/>
+        </w:rPr>
+      </w:pPr>
+    </w:p>
+    <w:p>
+      <w:pPr>
+        <w:jc w:val="center"/>
+        <w:rPr>
+          <w:b/>
+          <w:bCs/>
+          <w:sz w:val="44"/>
+          <w:szCs w:val="44"/>
+          <w:lang w:val="vi-VN"/>
+        </w:rPr>
+      </w:pPr>
+    </w:p>
+    <w:p>
+      <w:pPr>
+        <w:jc w:val="center"/>
+        <w:rPr>
+          <w:b/>
+          <w:bCs/>
+          <w:sz w:val="44"/>
+          <w:szCs w:val="44"/>
+          <w:lang w:val="vi-VN"/>
+        </w:rPr>
+      </w:pPr>
+      <w:r>
+        <w:rPr>
+          <w:b/>
+          <w:bCs/>
+          <w:sz w:val="44"/>
+          <w:szCs w:val="44"/>
+          <w:lang w:val="vi-VN"/>
         </w:rPr>
         <w:t>BÁO CÁO BÀI TẬP LỚN</w:t>
       </w:r>
@@ -25,15 +624,22 @@
     <w:p>
       <w:pPr>
         <w:jc w:val="center"/>
-      </w:pPr>
-      <w:r>
-        <w:rPr>
-          <w:b/>
-          <w:bCs/>
+        <w:rPr>
+          <w:lang w:val="vi-VN"/>
+        </w:rPr>
+      </w:pPr>
+      <w:r>
+        <w:rPr>
+          <w:b/>
+          <w:bCs/>
+          <w:lang w:val="vi-VN"/>
         </w:rPr>
         <w:t>Học phần</w:t>
       </w:r>
       <w:r>
+        <w:rPr>
+          <w:lang w:val="vi-VN"/>
+        </w:rPr>
         <w:t>: Công nghệ Web (CSE485)</w:t>
       </w:r>
     </w:p>
@@ -632,7 +1238,7 @@
             <w:r>
               <w:t xml:space="preserve">Link Github tới thư mục BTL làm việc của nhóm: </w:t>
             </w:r>
-            <w:hyperlink r:id="rId5" w:history="1">
+            <w:hyperlink r:id="rId6" w:history="1">
               <w:r>
                 <w:rPr>
                   <w:rStyle w:val="Hyperlink"/>
@@ -666,7 +1272,6 @@
           <w:b/>
           <w:bCs/>
         </w:rPr>
-        <w:lastRenderedPageBreak/>
         <w:t>3. Lược đồ CSDL và chi tiết các bảng</w:t>
       </w:r>
     </w:p>
@@ -733,7 +1338,7 @@
                           <pic:cNvPicPr/>
                         </pic:nvPicPr>
                         <pic:blipFill>
-                          <a:blip r:embed="rId6"/>
+                          <a:blip r:embed="rId7"/>
                           <a:stretch>
                             <a:fillRect/>
                           </a:stretch>
@@ -762,6 +1367,43 @@
         <w:rPr>
           <w:b/>
           <w:bCs/>
+          <w:u w:val="single"/>
+        </w:rPr>
+      </w:pPr>
+    </w:p>
+    <w:p>
+      <w:pPr>
+        <w:rPr>
+          <w:b/>
+          <w:bCs/>
+          <w:u w:val="single"/>
+        </w:rPr>
+      </w:pPr>
+    </w:p>
+    <w:p>
+      <w:pPr>
+        <w:rPr>
+          <w:b/>
+          <w:bCs/>
+          <w:u w:val="single"/>
+        </w:rPr>
+      </w:pPr>
+    </w:p>
+    <w:p>
+      <w:pPr>
+        <w:rPr>
+          <w:b/>
+          <w:bCs/>
+          <w:u w:val="single"/>
+        </w:rPr>
+      </w:pPr>
+    </w:p>
+    <w:p>
+      <w:pPr>
+        <w:rPr>
+          <w:b/>
+          <w:bCs/>
+          <w:u w:val="single"/>
         </w:rPr>
       </w:pPr>
     </w:p>
@@ -5219,6 +5861,56 @@
           <w:szCs w:val="28"/>
         </w:rPr>
       </w:pPr>
+    </w:p>
+    <w:p>
+      <w:pPr>
+        <w:rPr>
+          <w:b/>
+          <w:bCs/>
+          <w:sz w:val="28"/>
+          <w:szCs w:val="28"/>
+        </w:rPr>
+      </w:pPr>
+    </w:p>
+    <w:p>
+      <w:pPr>
+        <w:rPr>
+          <w:b/>
+          <w:bCs/>
+          <w:sz w:val="28"/>
+          <w:szCs w:val="28"/>
+        </w:rPr>
+      </w:pPr>
+    </w:p>
+    <w:p>
+      <w:pPr>
+        <w:rPr>
+          <w:b/>
+          <w:bCs/>
+          <w:sz w:val="28"/>
+          <w:szCs w:val="28"/>
+        </w:rPr>
+      </w:pPr>
+    </w:p>
+    <w:p>
+      <w:pPr>
+        <w:rPr>
+          <w:b/>
+          <w:bCs/>
+          <w:sz w:val="28"/>
+          <w:szCs w:val="28"/>
+        </w:rPr>
+      </w:pPr>
+    </w:p>
+    <w:p>
+      <w:pPr>
+        <w:rPr>
+          <w:b/>
+          <w:bCs/>
+          <w:sz w:val="28"/>
+          <w:szCs w:val="28"/>
+        </w:rPr>
+      </w:pPr>
       <w:r>
         <w:rPr>
           <w:b/>
@@ -5270,144 +5962,11 @@
         <w:rPr>
           <w:noProof/>
         </w:rPr>
-        <w:lastRenderedPageBreak/>
         <w:drawing>
           <wp:inline distT="0" distB="0" distL="0" distR="0" wp14:anchorId="4C63F434" wp14:editId="319C5E03">
             <wp:extent cx="3589331" cy="6820491"/>
             <wp:effectExtent l="0" t="0" r="0" b="0"/>
             <wp:docPr id="4" name="Picture 4"/>
-            <wp:cNvGraphicFramePr>
-              <a:graphicFrameLocks xmlns:a="http://schemas.openxmlformats.org/drawingml/2006/main" noChangeAspect="1"/>
-            </wp:cNvGraphicFramePr>
-            <a:graphic xmlns:a="http://schemas.openxmlformats.org/drawingml/2006/main">
-              <a:graphicData uri="http://schemas.openxmlformats.org/drawingml/2006/picture">
-                <pic:pic xmlns:pic="http://schemas.openxmlformats.org/drawingml/2006/picture">
-                  <pic:nvPicPr>
-                    <pic:cNvPr id="1" name=""/>
-                    <pic:cNvPicPr/>
-                  </pic:nvPicPr>
-                  <pic:blipFill>
-                    <a:blip r:embed="rId7"/>
-                    <a:stretch>
-                      <a:fillRect/>
-                    </a:stretch>
-                  </pic:blipFill>
-                  <pic:spPr>
-                    <a:xfrm>
-                      <a:off x="0" y="0"/>
-                      <a:ext cx="3589331" cy="6820491"/>
-                    </a:xfrm>
-                    <a:prstGeom prst="rect">
-                      <a:avLst/>
-                    </a:prstGeom>
-                  </pic:spPr>
-                </pic:pic>
-              </a:graphicData>
-            </a:graphic>
-          </wp:inline>
-        </w:drawing>
-      </w:r>
-    </w:p>
-    <w:p>
-      <w:pPr>
-        <w:rPr>
-          <w:b/>
-          <w:bCs/>
-        </w:rPr>
-      </w:pPr>
-    </w:p>
-    <w:p>
-      <w:pPr>
-        <w:pStyle w:val="ListParagraph"/>
-        <w:numPr>
-          <w:ilvl w:val="0"/>
-          <w:numId w:val="3"/>
-        </w:numPr>
-        <w:rPr>
-          <w:b/>
-          <w:bCs/>
-        </w:rPr>
-      </w:pPr>
-      <w:r>
-        <w:rPr>
-          <w:b/>
-          <w:bCs/>
-        </w:rPr>
-        <w:t xml:space="preserve">Giao diện quản trị người </w:t>
-      </w:r>
-      <w:r>
-        <w:rPr>
-          <w:b/>
-          <w:bCs/>
-        </w:rPr>
-        <w:t>d</w:t>
-      </w:r>
-      <w:r>
-        <w:rPr>
-          <w:b/>
-          <w:bCs/>
-          <w:lang w:val="vi-VN"/>
-        </w:rPr>
-        <w:t>ù</w:t>
-      </w:r>
-      <w:r>
-        <w:rPr>
-          <w:b/>
-          <w:bCs/>
-        </w:rPr>
-        <w:t>ng</w:t>
-      </w:r>
-    </w:p>
-    <w:p>
-      <w:pPr>
-        <w:pStyle w:val="ListParagraph"/>
-        <w:rPr>
-          <w:b/>
-          <w:bCs/>
-        </w:rPr>
-      </w:pPr>
-    </w:p>
-    <w:p>
-      <w:pPr>
-        <w:pStyle w:val="ListParagraph"/>
-        <w:numPr>
-          <w:ilvl w:val="0"/>
-          <w:numId w:val="4"/>
-        </w:numPr>
-        <w:rPr>
-          <w:b/>
-          <w:bCs/>
-        </w:rPr>
-      </w:pPr>
-      <w:r>
-        <w:rPr>
-          <w:b/>
-          <w:bCs/>
-        </w:rPr>
-        <w:t>Liệt kê</w:t>
-      </w:r>
-    </w:p>
-    <w:p>
-      <w:pPr>
-        <w:pStyle w:val="ListParagraph"/>
-        <w:ind w:left="0"/>
-        <w:rPr>
-          <w:b/>
-          <w:bCs/>
-        </w:rPr>
-      </w:pPr>
-      <w:r>
-        <w:rPr>
-          <w:b/>
-          <w:bCs/>
-          <w:noProof/>
-        </w:rPr>
-        <w:lastRenderedPageBreak/>
-        <w:drawing>
-          <wp:inline distT="0" distB="0" distL="0" distR="0" wp14:anchorId="2829CAB6" wp14:editId="71CA0F7D">
-            <wp:extent cx="6120130" cy="3238500"/>
-            <wp:effectExtent l="0" t="0" r="0" b="0"/>
-            <wp:docPr id="5" name="Picture 5"/>
             <wp:cNvGraphicFramePr>
               <a:graphicFrameLocks xmlns:a="http://schemas.openxmlformats.org/drawingml/2006/main" noChangeAspect="1"/>
             </wp:cNvGraphicFramePr>
@@ -5427,7 +5986,7 @@
                   <pic:spPr>
                     <a:xfrm>
                       <a:off x="0" y="0"/>
-                      <a:ext cx="6120130" cy="3238500"/>
+                      <a:ext cx="3589331" cy="6820491"/>
                     </a:xfrm>
                     <a:prstGeom prst="rect">
                       <a:avLst/>
@@ -5442,18 +6001,81 @@
     </w:p>
     <w:p>
       <w:pPr>
+        <w:rPr>
+          <w:b/>
+          <w:bCs/>
+        </w:rPr>
+      </w:pPr>
+    </w:p>
+    <w:p>
+      <w:pPr>
+        <w:rPr>
+          <w:b/>
+          <w:bCs/>
+        </w:rPr>
+      </w:pPr>
+    </w:p>
+    <w:p>
+      <w:pPr>
+        <w:rPr>
+          <w:b/>
+          <w:bCs/>
+        </w:rPr>
+      </w:pPr>
+    </w:p>
+    <w:p>
+      <w:pPr>
+        <w:rPr>
+          <w:b/>
+          <w:bCs/>
+        </w:rPr>
+      </w:pPr>
+    </w:p>
+    <w:p>
+      <w:pPr>
         <w:pStyle w:val="ListParagraph"/>
-        <w:ind w:left="0"/>
-        <w:rPr>
-          <w:b/>
-          <w:bCs/>
-        </w:rPr>
-      </w:pPr>
+        <w:numPr>
+          <w:ilvl w:val="0"/>
+          <w:numId w:val="3"/>
+        </w:numPr>
+        <w:rPr>
+          <w:b/>
+          <w:bCs/>
+        </w:rPr>
+      </w:pPr>
+      <w:r>
+        <w:rPr>
+          <w:b/>
+          <w:bCs/>
+        </w:rPr>
+        <w:t xml:space="preserve">Giao diện quản trị người </w:t>
+      </w:r>
+      <w:r>
+        <w:rPr>
+          <w:b/>
+          <w:bCs/>
+        </w:rPr>
+        <w:t>d</w:t>
+      </w:r>
+      <w:r>
+        <w:rPr>
+          <w:b/>
+          <w:bCs/>
+          <w:lang w:val="vi-VN"/>
+        </w:rPr>
+        <w:t>ù</w:t>
+      </w:r>
+      <w:r>
+        <w:rPr>
+          <w:b/>
+          <w:bCs/>
+        </w:rPr>
+        <w:t>ng</w:t>
+      </w:r>
     </w:p>
     <w:p>
       <w:pPr>
         <w:pStyle w:val="ListParagraph"/>
-        <w:ind w:left="0"/>
         <w:rPr>
           <w:b/>
           <w:bCs/>
@@ -5477,29 +6099,39 @@
           <w:b/>
           <w:bCs/>
         </w:rPr>
-        <w:t xml:space="preserve">Sửa </w:t>
+        <w:t>Liệt kê</w:t>
       </w:r>
     </w:p>
     <w:p>
       <w:pPr>
         <w:pStyle w:val="ListParagraph"/>
         <w:ind w:left="1080"/>
+        <w:rPr>
+          <w:b/>
+          <w:bCs/>
+        </w:rPr>
       </w:pPr>
     </w:p>
     <w:p>
       <w:pPr>
         <w:pStyle w:val="ListParagraph"/>
         <w:ind w:left="0"/>
-      </w:pPr>
-      <w:r>
-        <w:rPr>
+        <w:rPr>
+          <w:b/>
+          <w:bCs/>
+        </w:rPr>
+      </w:pPr>
+      <w:r>
+        <w:rPr>
+          <w:b/>
+          <w:bCs/>
           <w:noProof/>
         </w:rPr>
         <w:drawing>
-          <wp:inline distT="0" distB="0" distL="0" distR="0" wp14:anchorId="6967597D" wp14:editId="217FB1B5">
-            <wp:extent cx="6008370" cy="2827020"/>
+          <wp:inline distT="0" distB="0" distL="0" distR="0" wp14:anchorId="2829CAB6" wp14:editId="71CA0F7D">
+            <wp:extent cx="6120130" cy="3238500"/>
             <wp:effectExtent l="0" t="0" r="0" b="0"/>
-            <wp:docPr id="6" name="Picture 6"/>
+            <wp:docPr id="5" name="Picture 5"/>
             <wp:cNvGraphicFramePr>
               <a:graphicFrameLocks xmlns:a="http://schemas.openxmlformats.org/drawingml/2006/main" noChangeAspect="1"/>
             </wp:cNvGraphicFramePr>
@@ -5519,7 +6151,7 @@
                   <pic:spPr>
                     <a:xfrm>
                       <a:off x="0" y="0"/>
-                      <a:ext cx="6080859" cy="2861127"/>
+                      <a:ext cx="6120130" cy="3238500"/>
                     </a:xfrm>
                     <a:prstGeom prst="rect">
                       <a:avLst/>
@@ -5536,66 +6168,40 @@
       <w:pPr>
         <w:pStyle w:val="ListParagraph"/>
         <w:ind w:left="0"/>
+        <w:rPr>
+          <w:b/>
+          <w:bCs/>
+        </w:rPr>
       </w:pPr>
     </w:p>
     <w:p>
       <w:pPr>
         <w:pStyle w:val="ListParagraph"/>
         <w:ind w:left="0"/>
+        <w:rPr>
+          <w:b/>
+          <w:bCs/>
+        </w:rPr>
       </w:pPr>
     </w:p>
     <w:p>
       <w:pPr>
         <w:pStyle w:val="ListParagraph"/>
         <w:ind w:left="0"/>
+        <w:rPr>
+          <w:b/>
+          <w:bCs/>
+        </w:rPr>
       </w:pPr>
     </w:p>
     <w:p>
       <w:pPr>
         <w:pStyle w:val="ListParagraph"/>
         <w:ind w:left="0"/>
-      </w:pPr>
-    </w:p>
-    <w:p>
-      <w:pPr>
-        <w:pStyle w:val="ListParagraph"/>
-        <w:ind w:left="0"/>
-      </w:pPr>
-    </w:p>
-    <w:p>
-      <w:pPr>
-        <w:pStyle w:val="ListParagraph"/>
-        <w:ind w:left="0"/>
-      </w:pPr>
-    </w:p>
-    <w:p>
-      <w:pPr>
-        <w:pStyle w:val="ListParagraph"/>
-        <w:ind w:left="0"/>
-      </w:pPr>
-    </w:p>
-    <w:p>
-      <w:pPr>
-        <w:pStyle w:val="ListParagraph"/>
-        <w:ind w:left="0"/>
-      </w:pPr>
-    </w:p>
-    <w:p>
-      <w:pPr>
-        <w:pStyle w:val="ListParagraph"/>
-        <w:ind w:left="0"/>
-      </w:pPr>
-    </w:p>
-    <w:p>
-      <w:pPr>
-        <w:pStyle w:val="ListParagraph"/>
-        <w:ind w:left="0"/>
-      </w:pPr>
-    </w:p>
-    <w:p>
-      <w:pPr>
-        <w:pStyle w:val="ListParagraph"/>
-        <w:ind w:left="0"/>
+        <w:rPr>
+          <w:b/>
+          <w:bCs/>
+        </w:rPr>
       </w:pPr>
     </w:p>
     <w:p>
@@ -5603,50 +6209,25 @@
         <w:pStyle w:val="ListParagraph"/>
         <w:numPr>
           <w:ilvl w:val="0"/>
-          <w:numId w:val="3"/>
+          <w:numId w:val="4"/>
         </w:numPr>
         <w:rPr>
           <w:b/>
           <w:bCs/>
-          <w:sz w:val="28"/>
-          <w:szCs w:val="28"/>
-          <w:lang w:val="vi-VN"/>
-        </w:rPr>
-      </w:pPr>
-      <w:r>
-        <w:rPr>
-          <w:b/>
-          <w:bCs/>
-          <w:sz w:val="28"/>
-          <w:szCs w:val="28"/>
-          <w:lang w:val="vi-VN"/>
-        </w:rPr>
-        <w:lastRenderedPageBreak/>
-        <w:t>Giao diện xét tuyển học bạ online</w:t>
+        </w:rPr>
+      </w:pPr>
+      <w:r>
+        <w:rPr>
+          <w:b/>
+          <w:bCs/>
+        </w:rPr>
+        <w:t xml:space="preserve">Sửa </w:t>
       </w:r>
     </w:p>
     <w:p>
       <w:pPr>
         <w:pStyle w:val="ListParagraph"/>
-        <w:rPr>
-          <w:b/>
-          <w:bCs/>
-          <w:sz w:val="28"/>
-          <w:szCs w:val="28"/>
-          <w:lang w:val="vi-VN"/>
-        </w:rPr>
-      </w:pPr>
-    </w:p>
-    <w:p>
-      <w:pPr>
-        <w:pStyle w:val="ListParagraph"/>
-        <w:rPr>
-          <w:b/>
-          <w:bCs/>
-          <w:sz w:val="28"/>
-          <w:szCs w:val="28"/>
-          <w:lang w:val="vi-VN"/>
-        </w:rPr>
+        <w:ind w:left="1080"/>
       </w:pPr>
     </w:p>
     <w:p>
@@ -5659,10 +6240,10 @@
           <w:noProof/>
         </w:rPr>
         <w:drawing>
-          <wp:inline distT="0" distB="0" distL="0" distR="0" wp14:anchorId="0E13A007" wp14:editId="21EEF500">
-            <wp:extent cx="5555461" cy="6729043"/>
-            <wp:effectExtent l="0" t="0" r="7620" b="0"/>
-            <wp:docPr id="2" name="Picture 2"/>
+          <wp:inline distT="0" distB="0" distL="0" distR="0" wp14:anchorId="6967597D" wp14:editId="217FB1B5">
+            <wp:extent cx="6008370" cy="2827020"/>
+            <wp:effectExtent l="0" t="0" r="0" b="0"/>
+            <wp:docPr id="6" name="Picture 6"/>
             <wp:cNvGraphicFramePr>
               <a:graphicFrameLocks xmlns:a="http://schemas.openxmlformats.org/drawingml/2006/main" noChangeAspect="1"/>
             </wp:cNvGraphicFramePr>
@@ -5682,7 +6263,7 @@
                   <pic:spPr>
                     <a:xfrm>
                       <a:off x="0" y="0"/>
-                      <a:ext cx="5555461" cy="6729043"/>
+                      <a:ext cx="6080859" cy="2861127"/>
                     </a:xfrm>
                     <a:prstGeom prst="rect">
                       <a:avLst/>
@@ -5698,73 +6279,67 @@
     <w:p>
       <w:pPr>
         <w:pStyle w:val="ListParagraph"/>
-        <w:rPr>
-          <w:lang w:val="vi-VN"/>
-        </w:rPr>
+        <w:ind w:left="0"/>
       </w:pPr>
     </w:p>
     <w:p>
       <w:pPr>
         <w:pStyle w:val="ListParagraph"/>
-        <w:rPr>
-          <w:lang w:val="vi-VN"/>
-        </w:rPr>
+        <w:ind w:left="0"/>
       </w:pPr>
     </w:p>
     <w:p>
       <w:pPr>
         <w:pStyle w:val="ListParagraph"/>
-        <w:rPr>
-          <w:lang w:val="vi-VN"/>
-        </w:rPr>
+        <w:ind w:left="0"/>
       </w:pPr>
     </w:p>
     <w:p>
       <w:pPr>
         <w:pStyle w:val="ListParagraph"/>
-        <w:rPr>
-          <w:lang w:val="vi-VN"/>
-        </w:rPr>
+        <w:ind w:left="0"/>
       </w:pPr>
     </w:p>
     <w:p>
       <w:pPr>
         <w:pStyle w:val="ListParagraph"/>
-        <w:rPr>
-          <w:lang w:val="vi-VN"/>
-        </w:rPr>
+        <w:ind w:left="0"/>
       </w:pPr>
     </w:p>
     <w:p>
       <w:pPr>
         <w:pStyle w:val="ListParagraph"/>
-        <w:rPr>
-          <w:lang w:val="vi-VN"/>
-        </w:rPr>
+        <w:ind w:left="0"/>
       </w:pPr>
     </w:p>
     <w:p>
       <w:pPr>
         <w:pStyle w:val="ListParagraph"/>
-        <w:rPr>
-          <w:lang w:val="vi-VN"/>
-        </w:rPr>
+        <w:ind w:left="0"/>
       </w:pPr>
     </w:p>
     <w:p>
       <w:pPr>
         <w:pStyle w:val="ListParagraph"/>
-        <w:rPr>
-          <w:lang w:val="vi-VN"/>
-        </w:rPr>
+        <w:ind w:left="0"/>
       </w:pPr>
     </w:p>
     <w:p>
       <w:pPr>
         <w:pStyle w:val="ListParagraph"/>
-        <w:rPr>
-          <w:lang w:val="vi-VN"/>
-        </w:rPr>
+        <w:ind w:left="0"/>
+      </w:pPr>
+    </w:p>
+    <w:p>
+      <w:pPr>
+        <w:pStyle w:val="ListParagraph"/>
+        <w:ind w:left="0"/>
+      </w:pPr>
+    </w:p>
+    <w:p>
+      <w:pPr>
+        <w:pStyle w:val="ListParagraph"/>
+        <w:ind w:left="0"/>
       </w:pPr>
     </w:p>
     <w:p>
@@ -5777,6 +6352,8 @@
         <w:rPr>
           <w:b/>
           <w:bCs/>
+          <w:sz w:val="28"/>
+          <w:szCs w:val="28"/>
           <w:lang w:val="vi-VN"/>
         </w:rPr>
       </w:pPr>
@@ -5784,16 +6361,21 @@
         <w:rPr>
           <w:b/>
           <w:bCs/>
+          <w:sz w:val="28"/>
+          <w:szCs w:val="28"/>
           <w:lang w:val="vi-VN"/>
         </w:rPr>
-        <w:lastRenderedPageBreak/>
-        <w:t>Giao diện đăng ký</w:t>
+        <w:t>Giao diện xét tuyển học bạ online</w:t>
       </w:r>
     </w:p>
     <w:p>
       <w:pPr>
         <w:pStyle w:val="ListParagraph"/>
         <w:rPr>
+          <w:b/>
+          <w:bCs/>
+          <w:sz w:val="28"/>
+          <w:szCs w:val="28"/>
           <w:lang w:val="vi-VN"/>
         </w:rPr>
       </w:pPr>
@@ -5802,19 +6384,28 @@
       <w:pPr>
         <w:pStyle w:val="ListParagraph"/>
         <w:rPr>
+          <w:b/>
+          <w:bCs/>
+          <w:sz w:val="28"/>
+          <w:szCs w:val="28"/>
           <w:lang w:val="vi-VN"/>
         </w:rPr>
       </w:pPr>
+    </w:p>
+    <w:p>
+      <w:pPr>
+        <w:pStyle w:val="ListParagraph"/>
+        <w:ind w:left="0"/>
+      </w:pPr>
       <w:r>
         <w:rPr>
           <w:noProof/>
-          <w:lang w:val="vi-VN"/>
         </w:rPr>
         <w:drawing>
-          <wp:inline distT="0" distB="0" distL="0" distR="0" wp14:anchorId="62CB4062" wp14:editId="5F054D30">
-            <wp:extent cx="5843905" cy="3286125"/>
-            <wp:effectExtent l="0" t="0" r="4445" b="9525"/>
-            <wp:docPr id="3" name="Picture 3"/>
+          <wp:inline distT="0" distB="0" distL="0" distR="0" wp14:anchorId="0E13A007" wp14:editId="21EEF500">
+            <wp:extent cx="5555461" cy="6729043"/>
+            <wp:effectExtent l="0" t="0" r="7620" b="0"/>
+            <wp:docPr id="2" name="Picture 2"/>
             <wp:cNvGraphicFramePr>
               <a:graphicFrameLocks xmlns:a="http://schemas.openxmlformats.org/drawingml/2006/main" noChangeAspect="1"/>
             </wp:cNvGraphicFramePr>
@@ -5834,7 +6425,7 @@
                   <pic:spPr>
                     <a:xfrm>
                       <a:off x="0" y="0"/>
-                      <a:ext cx="5843905" cy="3286125"/>
+                      <a:ext cx="5555461" cy="6729043"/>
                     </a:xfrm>
                     <a:prstGeom prst="rect">
                       <a:avLst/>
@@ -5866,6 +6457,21 @@
     <w:p>
       <w:pPr>
         <w:pStyle w:val="ListParagraph"/>
+        <w:rPr>
+          <w:lang w:val="vi-VN"/>
+        </w:rPr>
+      </w:pPr>
+    </w:p>
+    <w:p>
+      <w:pPr>
+        <w:rPr>
+          <w:lang w:val="vi-VN"/>
+        </w:rPr>
+      </w:pPr>
+    </w:p>
+    <w:p>
+      <w:pPr>
+        <w:pStyle w:val="ListParagraph"/>
         <w:numPr>
           <w:ilvl w:val="0"/>
           <w:numId w:val="3"/>
@@ -5882,15 +6488,13 @@
           <w:bCs/>
           <w:lang w:val="vi-VN"/>
         </w:rPr>
-        <w:t>Giao diện đăng nhập</w:t>
+        <w:t>Giao diện đăng ký</w:t>
       </w:r>
     </w:p>
     <w:p>
       <w:pPr>
         <w:pStyle w:val="ListParagraph"/>
         <w:rPr>
-          <w:b/>
-          <w:bCs/>
           <w:lang w:val="vi-VN"/>
         </w:rPr>
       </w:pPr>
@@ -5898,25 +6502,21 @@
     <w:p>
       <w:pPr>
         <w:pStyle w:val="ListParagraph"/>
-        <w:rPr>
-          <w:b/>
-          <w:bCs/>
+        <w:ind w:left="0"/>
+        <w:rPr>
+          <w:lang w:val="vi-VN"/>
+        </w:rPr>
+      </w:pPr>
+      <w:r>
+        <w:rPr>
           <w:noProof/>
           <w:lang w:val="vi-VN"/>
         </w:rPr>
-      </w:pPr>
-      <w:r>
-        <w:rPr>
-          <w:b/>
-          <w:bCs/>
-          <w:noProof/>
-          <w:lang w:val="vi-VN"/>
-        </w:rPr>
         <w:drawing>
-          <wp:inline distT="0" distB="0" distL="0" distR="0" wp14:anchorId="7DFD1F47" wp14:editId="40697C64">
-            <wp:extent cx="6120130" cy="3314700"/>
-            <wp:effectExtent l="0" t="0" r="0" b="0"/>
-            <wp:docPr id="7" name="Picture 7"/>
+          <wp:inline distT="0" distB="0" distL="0" distR="0" wp14:anchorId="62CB4062" wp14:editId="5F054D30">
+            <wp:extent cx="5843905" cy="3286125"/>
+            <wp:effectExtent l="0" t="0" r="4445" b="9525"/>
+            <wp:docPr id="3" name="Picture 3"/>
             <wp:cNvGraphicFramePr>
               <a:graphicFrameLocks xmlns:a="http://schemas.openxmlformats.org/drawingml/2006/main" noChangeAspect="1"/>
             </wp:cNvGraphicFramePr>
@@ -5936,6 +6536,109 @@
                   <pic:spPr>
                     <a:xfrm>
                       <a:off x="0" y="0"/>
+                      <a:ext cx="5843905" cy="3286125"/>
+                    </a:xfrm>
+                    <a:prstGeom prst="rect">
+                      <a:avLst/>
+                    </a:prstGeom>
+                  </pic:spPr>
+                </pic:pic>
+              </a:graphicData>
+            </a:graphic>
+          </wp:inline>
+        </w:drawing>
+      </w:r>
+    </w:p>
+    <w:p>
+      <w:pPr>
+        <w:pStyle w:val="ListParagraph"/>
+        <w:rPr>
+          <w:lang w:val="vi-VN"/>
+        </w:rPr>
+      </w:pPr>
+    </w:p>
+    <w:p>
+      <w:pPr>
+        <w:pStyle w:val="ListParagraph"/>
+        <w:rPr>
+          <w:lang w:val="vi-VN"/>
+        </w:rPr>
+      </w:pPr>
+    </w:p>
+    <w:p>
+      <w:pPr>
+        <w:pStyle w:val="ListParagraph"/>
+        <w:numPr>
+          <w:ilvl w:val="0"/>
+          <w:numId w:val="3"/>
+        </w:numPr>
+        <w:rPr>
+          <w:b/>
+          <w:bCs/>
+          <w:lang w:val="vi-VN"/>
+        </w:rPr>
+      </w:pPr>
+      <w:r>
+        <w:rPr>
+          <w:b/>
+          <w:bCs/>
+          <w:lang w:val="vi-VN"/>
+        </w:rPr>
+        <w:t>Giao diện đăng nhập</w:t>
+      </w:r>
+    </w:p>
+    <w:p>
+      <w:pPr>
+        <w:pStyle w:val="ListParagraph"/>
+        <w:rPr>
+          <w:b/>
+          <w:bCs/>
+          <w:lang w:val="vi-VN"/>
+        </w:rPr>
+      </w:pPr>
+    </w:p>
+    <w:p>
+      <w:pPr>
+        <w:pStyle w:val="ListParagraph"/>
+        <w:ind w:left="0"/>
+        <w:rPr>
+          <w:b/>
+          <w:bCs/>
+          <w:noProof/>
+          <w:lang w:val="vi-VN"/>
+        </w:rPr>
+      </w:pPr>
+      <w:r>
+        <w:rPr>
+          <w:b/>
+          <w:bCs/>
+          <w:noProof/>
+          <w:lang w:val="vi-VN"/>
+        </w:rPr>
+        <w:drawing>
+          <wp:inline distT="0" distB="0" distL="0" distR="0" wp14:anchorId="7DFD1F47" wp14:editId="40697C64">
+            <wp:extent cx="6120130" cy="3314700"/>
+            <wp:effectExtent l="0" t="0" r="0" b="0"/>
+            <wp:docPr id="7" name="Picture 7"/>
+            <wp:cNvGraphicFramePr>
+              <a:graphicFrameLocks xmlns:a="http://schemas.openxmlformats.org/drawingml/2006/main" noChangeAspect="1"/>
+            </wp:cNvGraphicFramePr>
+            <a:graphic xmlns:a="http://schemas.openxmlformats.org/drawingml/2006/main">
+              <a:graphicData uri="http://schemas.openxmlformats.org/drawingml/2006/picture">
+                <pic:pic xmlns:pic="http://schemas.openxmlformats.org/drawingml/2006/picture">
+                  <pic:nvPicPr>
+                    <pic:cNvPr id="1" name=""/>
+                    <pic:cNvPicPr/>
+                  </pic:nvPicPr>
+                  <pic:blipFill>
+                    <a:blip r:embed="rId13"/>
+                    <a:stretch>
+                      <a:fillRect/>
+                    </a:stretch>
+                  </pic:blipFill>
+                  <pic:spPr>
+                    <a:xfrm>
+                      <a:off x="0" y="0"/>
                       <a:ext cx="6120130" cy="3314700"/>
                     </a:xfrm>
                     <a:prstGeom prst="rect">
@@ -6004,7 +6707,7 @@
           <w:bCs/>
           <w:sz w:val="28"/>
           <w:szCs w:val="28"/>
-          <w:lang w:val="en-GB"/>
+          <w:lang w:val="vi-VN"/>
         </w:rPr>
       </w:pPr>
       <w:r>
@@ -6013,9 +6716,8 @@
           <w:bCs/>
           <w:sz w:val="28"/>
           <w:szCs w:val="28"/>
-          <w:lang w:val="en-GB"/>
-        </w:rPr>
-        <w:lastRenderedPageBreak/>
+          <w:lang w:val="vi-VN"/>
+        </w:rPr>
         <w:t>Giao diện xem ngành xét tuyển</w:t>
       </w:r>
     </w:p>
@@ -6030,7 +6732,7 @@
           <w:bCs/>
           <w:sz w:val="28"/>
           <w:szCs w:val="28"/>
-          <w:lang w:val="en-GB"/>
+          <w:lang w:val="vi-VN"/>
         </w:rPr>
       </w:pPr>
     </w:p>
@@ -6040,6 +6742,7 @@
         <w:tabs>
           <w:tab w:val="left" w:pos="5940"/>
         </w:tabs>
+        <w:ind w:left="0"/>
         <w:rPr>
           <w:b/>
           <w:bCs/>
@@ -6073,7 +6776,7 @@
                     <pic:cNvPicPr/>
                   </pic:nvPicPr>
                   <pic:blipFill>
-                    <a:blip r:embed="rId13"/>
+                    <a:blip r:embed="rId14"/>
                     <a:stretch>
                       <a:fillRect/>
                     </a:stretch>
@@ -7180,6 +7883,29 @@
       </w:tblBorders>
     </w:tblPr>
   </w:style>
+  <w:style w:type="paragraph" w:styleId="NormalWeb">
+    <w:name w:val="Normal (Web)"/>
+    <w:basedOn w:val="Normal"/>
+    <w:uiPriority w:val="99"/>
+    <w:semiHidden/>
+    <w:unhideWhenUsed/>
+    <w:rsid w:val="0098615C"/>
+    <w:pPr>
+      <w:suppressAutoHyphens w:val="0"/>
+      <w:spacing w:before="100" w:beforeAutospacing="1" w:after="100" w:afterAutospacing="1" w:line="240" w:lineRule="auto"/>
+    </w:pPr>
+    <w:rPr>
+      <w:rFonts w:eastAsia="Times New Roman"/>
+      <w:sz w:val="24"/>
+      <w:szCs w:val="24"/>
+      <w:lang w:val="vi-VN" w:eastAsia="vi-VN"/>
+    </w:rPr>
+  </w:style>
+  <w:style w:type="character" w:customStyle="1" w:styleId="apple-tab-span">
+    <w:name w:val="apple-tab-span"/>
+    <w:basedOn w:val="DefaultParagraphFont"/>
+    <w:rsid w:val="0098615C"/>
+  </w:style>
 </w:styles>
 </file>
 

</xml_diff>